<commit_message>
Updated documentation of the Room Table
Includes Latitude and Longitude values
</commit_message>
<xml_diff>
--- a/docs/Documentation.docx
+++ b/docs/Documentation.docx
@@ -1528,6 +1528,94 @@
       <w:r>
         <w:t>Type: Text</w:t>
       </w:r>
+    </w:p>
+    <w:p>
+      <w:pPr>
+        <w:pStyle w:val="ListParagraph"/>
+        <w:numPr>
+          <w:ilvl w:val="1"/>
+          <w:numId w:val="1"/>
+        </w:numPr>
+      </w:pPr>
+      <w:r>
+        <w:t xml:space="preserve">A string of text that contains all the </w:t>
+      </w:r>
+      <w:r>
+        <w:t>u</w:t>
+      </w:r>
+      <w:r>
+        <w:t xml:space="preserve">sernames of the players </w:t>
+      </w:r>
+      <w:r>
+        <w:t>currently connected</w:t>
+      </w:r>
+      <w:r>
+        <w:t xml:space="preserve"> lobby.</w:t>
+      </w:r>
+    </w:p>
+    <w:p>
+      <w:pPr>
+        <w:pStyle w:val="ListParagraph"/>
+        <w:numPr>
+          <w:ilvl w:val="0"/>
+          <w:numId w:val="1"/>
+        </w:numPr>
+      </w:pPr>
+      <w:proofErr w:type="spellStart"/>
+      <w:r>
+        <w:t>gameType</w:t>
+      </w:r>
+      <w:proofErr w:type="spellEnd"/>
+    </w:p>
+    <w:p>
+      <w:pPr>
+        <w:pStyle w:val="ListParagraph"/>
+        <w:numPr>
+          <w:ilvl w:val="1"/>
+          <w:numId w:val="1"/>
+        </w:numPr>
+      </w:pPr>
+      <w:r>
+        <w:t>Type: Text</w:t>
+      </w:r>
+    </w:p>
+    <w:p>
+      <w:pPr>
+        <w:pStyle w:val="ListParagraph"/>
+        <w:numPr>
+          <w:ilvl w:val="1"/>
+          <w:numId w:val="1"/>
+        </w:numPr>
+      </w:pPr>
+      <w:r>
+        <w:t>A string of text that contains the name of the minigame being played.</w:t>
+      </w:r>
+    </w:p>
+    <w:p>
+      <w:pPr>
+        <w:pStyle w:val="ListParagraph"/>
+        <w:numPr>
+          <w:ilvl w:val="0"/>
+          <w:numId w:val="1"/>
+        </w:numPr>
+      </w:pPr>
+      <w:proofErr w:type="spellStart"/>
+      <w:r>
+        <w:t>latcord</w:t>
+      </w:r>
+      <w:proofErr w:type="spellEnd"/>
+    </w:p>
+    <w:p>
+      <w:pPr>
+        <w:pStyle w:val="ListParagraph"/>
+        <w:numPr>
+          <w:ilvl w:val="1"/>
+          <w:numId w:val="1"/>
+        </w:numPr>
+      </w:pPr>
+      <w:r>
+        <w:t>Type: Float</w:t>
+      </w:r>
       <w:bookmarkStart w:id="0" w:name="_GoBack"/>
       <w:bookmarkEnd w:id="0"/>
     </w:p>
@@ -1540,19 +1628,8 @@
         </w:numPr>
       </w:pPr>
       <w:r>
-        <w:t xml:space="preserve">A string of text that contains all the </w:t>
-      </w:r>
-      <w:r>
-        <w:t>u</w:t>
-      </w:r>
-      <w:r>
-        <w:t xml:space="preserve">sernames of the players </w:t>
-      </w:r>
-      <w:r>
-        <w:t>currently connected</w:t>
-      </w:r>
-      <w:r>
-        <w:t xml:space="preserve"> lobby.</w:t>
+        <w:lastRenderedPageBreak/>
+        <w:t>Contains the latitude coordinate of the location of the room</w:t>
       </w:r>
     </w:p>
     <w:p>
@@ -1565,7 +1642,7 @@
       </w:pPr>
       <w:proofErr w:type="spellStart"/>
       <w:r>
-        <w:t>gameType</w:t>
+        <w:t>longcord</w:t>
       </w:r>
       <w:proofErr w:type="spellEnd"/>
     </w:p>
@@ -1578,19 +1655,19 @@
         </w:numPr>
       </w:pPr>
       <w:r>
-        <w:t>Type: Text</w:t>
-      </w:r>
-    </w:p>
-    <w:p>
-      <w:pPr>
-        <w:pStyle w:val="ListParagraph"/>
-        <w:numPr>
-          <w:ilvl w:val="1"/>
-          <w:numId w:val="1"/>
-        </w:numPr>
-      </w:pPr>
-      <w:r>
-        <w:t>A string of text that contains the name of the minigame being played.</w:t>
+        <w:t>Type: float</w:t>
+      </w:r>
+    </w:p>
+    <w:p>
+      <w:pPr>
+        <w:pStyle w:val="ListParagraph"/>
+        <w:numPr>
+          <w:ilvl w:val="1"/>
+          <w:numId w:val="1"/>
+        </w:numPr>
+      </w:pPr>
+      <w:r>
+        <w:t>Contains the longitude coordinate of where the room is located</w:t>
       </w:r>
     </w:p>
     <w:sectPr>

</xml_diff>

<commit_message>
Updated Documentation for private variable
</commit_message>
<xml_diff>
--- a/docs/Documentation.docx
+++ b/docs/Documentation.docx
@@ -1186,260 +1186,16 @@
       </w:r>
     </w:p>
     <w:p>
-      <w:r>
-        <w:t xml:space="preserve">Table </w:t>
-      </w:r>
-      <w:proofErr w:type="spellStart"/>
-      <w:r>
-        <w:t>msgs</w:t>
-      </w:r>
-      <w:proofErr w:type="spellEnd"/>
-      <w:r>
-        <w:t>:</w:t>
-      </w:r>
-    </w:p>
-    <w:p>
-      <w:pPr>
-        <w:pStyle w:val="ListParagraph"/>
-        <w:numPr>
-          <w:ilvl w:val="0"/>
-          <w:numId w:val="1"/>
-        </w:numPr>
-      </w:pPr>
-      <w:r>
-        <w:t>id</w:t>
-      </w:r>
-    </w:p>
-    <w:p>
-      <w:pPr>
-        <w:pStyle w:val="ListParagraph"/>
-        <w:numPr>
-          <w:ilvl w:val="1"/>
-          <w:numId w:val="1"/>
-        </w:numPr>
-      </w:pPr>
-      <w:r>
-        <w:t>Type: int</w:t>
-      </w:r>
-    </w:p>
-    <w:p>
-      <w:pPr>
-        <w:pStyle w:val="ListParagraph"/>
-        <w:numPr>
-          <w:ilvl w:val="1"/>
-          <w:numId w:val="1"/>
-        </w:numPr>
-      </w:pPr>
-      <w:r>
-        <w:t>This is the id of each message that gets sent. This id is used to see the order of the messages that each user has received.</w:t>
-      </w:r>
-    </w:p>
-    <w:p>
-      <w:pPr>
-        <w:pStyle w:val="ListParagraph"/>
-        <w:numPr>
-          <w:ilvl w:val="0"/>
-          <w:numId w:val="1"/>
-        </w:numPr>
-      </w:pPr>
-      <w:r>
-        <w:t>sender</w:t>
-      </w:r>
-    </w:p>
-    <w:p>
-      <w:pPr>
-        <w:pStyle w:val="ListParagraph"/>
-        <w:numPr>
-          <w:ilvl w:val="1"/>
-          <w:numId w:val="1"/>
-        </w:numPr>
-      </w:pPr>
-      <w:r>
-        <w:t>Type: Text</w:t>
-      </w:r>
-    </w:p>
-    <w:p>
-      <w:pPr>
-        <w:pStyle w:val="ListParagraph"/>
-        <w:numPr>
-          <w:ilvl w:val="1"/>
-          <w:numId w:val="1"/>
-        </w:numPr>
-      </w:pPr>
-      <w:r>
-        <w:t xml:space="preserve">This is the username of the sender of the </w:t>
-      </w:r>
-      <w:r>
-        <w:t xml:space="preserve">corresponding </w:t>
-      </w:r>
-      <w:r>
-        <w:t>message</w:t>
-      </w:r>
-    </w:p>
-    <w:p>
-      <w:pPr>
-        <w:pStyle w:val="ListParagraph"/>
-        <w:numPr>
-          <w:ilvl w:val="0"/>
-          <w:numId w:val="1"/>
-        </w:numPr>
-      </w:pPr>
-      <w:r>
-        <w:t>receiver</w:t>
-      </w:r>
-    </w:p>
-    <w:p>
-      <w:pPr>
-        <w:pStyle w:val="ListParagraph"/>
-        <w:numPr>
-          <w:ilvl w:val="1"/>
-          <w:numId w:val="1"/>
-        </w:numPr>
-      </w:pPr>
-      <w:r>
-        <w:t>Type: Text</w:t>
-      </w:r>
-    </w:p>
-    <w:p>
-      <w:pPr>
-        <w:pStyle w:val="ListParagraph"/>
-        <w:numPr>
-          <w:ilvl w:val="1"/>
-          <w:numId w:val="1"/>
-        </w:numPr>
-      </w:pPr>
-      <w:r>
-        <w:t>This is the username of the receiver of the corresponding message</w:t>
-      </w:r>
-    </w:p>
-    <w:p>
-      <w:pPr>
-        <w:pStyle w:val="ListParagraph"/>
-        <w:numPr>
-          <w:ilvl w:val="0"/>
-          <w:numId w:val="1"/>
-        </w:numPr>
-      </w:pPr>
-      <w:r>
-        <w:t>time</w:t>
-      </w:r>
-    </w:p>
-    <w:p>
-      <w:pPr>
-        <w:pStyle w:val="ListParagraph"/>
-        <w:numPr>
-          <w:ilvl w:val="1"/>
-          <w:numId w:val="1"/>
-        </w:numPr>
-      </w:pPr>
-      <w:r>
-        <w:t>Type: Timestamp</w:t>
-      </w:r>
-    </w:p>
-    <w:p>
-      <w:pPr>
-        <w:pStyle w:val="ListParagraph"/>
-        <w:numPr>
-          <w:ilvl w:val="1"/>
-          <w:numId w:val="1"/>
-        </w:numPr>
-      </w:pPr>
-      <w:r>
-        <w:t>The set time that a message is sent. This is set automatically when the message is sent to the database.</w:t>
-      </w:r>
-    </w:p>
-    <w:p>
-      <w:pPr>
-        <w:pStyle w:val="ListParagraph"/>
-        <w:numPr>
-          <w:ilvl w:val="0"/>
-          <w:numId w:val="1"/>
-        </w:numPr>
-      </w:pPr>
-      <w:r>
-        <w:t>message</w:t>
-      </w:r>
-    </w:p>
-    <w:p>
-      <w:pPr>
-        <w:pStyle w:val="ListParagraph"/>
-        <w:numPr>
-          <w:ilvl w:val="1"/>
-          <w:numId w:val="1"/>
-        </w:numPr>
-      </w:pPr>
-      <w:r>
-        <w:t>Type: Text</w:t>
-      </w:r>
-    </w:p>
-    <w:p>
-      <w:pPr>
-        <w:pStyle w:val="ListParagraph"/>
-        <w:numPr>
-          <w:ilvl w:val="1"/>
-          <w:numId w:val="1"/>
-        </w:numPr>
-      </w:pPr>
-      <w:r>
-        <w:t>This contains the contents of what the sender sends to the receiver. This is in the format of text.</w:t>
-      </w:r>
-    </w:p>
-    <w:p>
-      <w:r>
-        <w:t>Table rooms:</w:t>
-      </w:r>
-    </w:p>
-    <w:p>
-      <w:pPr>
-        <w:pStyle w:val="ListParagraph"/>
-        <w:numPr>
-          <w:ilvl w:val="0"/>
-          <w:numId w:val="1"/>
-        </w:numPr>
-      </w:pPr>
-      <w:proofErr w:type="spellStart"/>
-      <w:r>
-        <w:t>roomName</w:t>
-      </w:r>
-      <w:proofErr w:type="spellEnd"/>
-    </w:p>
-    <w:p>
-      <w:pPr>
-        <w:pStyle w:val="ListParagraph"/>
-        <w:numPr>
-          <w:ilvl w:val="1"/>
-          <w:numId w:val="1"/>
-        </w:numPr>
-      </w:pPr>
-      <w:r>
-        <w:t>Type: Text</w:t>
-      </w:r>
-    </w:p>
-    <w:p>
-      <w:pPr>
-        <w:pStyle w:val="ListParagraph"/>
-        <w:numPr>
-          <w:ilvl w:val="1"/>
-          <w:numId w:val="1"/>
-        </w:numPr>
-      </w:pPr>
-      <w:r>
-        <w:t>Contains the player set name of the current game room.</w:t>
-      </w:r>
-    </w:p>
-    <w:p>
-      <w:pPr>
-        <w:pStyle w:val="ListParagraph"/>
-        <w:numPr>
-          <w:ilvl w:val="0"/>
-          <w:numId w:val="1"/>
-        </w:numPr>
-      </w:pPr>
-      <w:proofErr w:type="spellStart"/>
-      <w:r>
-        <w:t>roomType</w:t>
-      </w:r>
-      <w:proofErr w:type="spellEnd"/>
+      <w:pPr>
+        <w:pStyle w:val="ListParagraph"/>
+        <w:numPr>
+          <w:ilvl w:val="0"/>
+          <w:numId w:val="1"/>
+        </w:numPr>
+      </w:pPr>
+      <w:r>
+        <w:t>Private</w:t>
+      </w:r>
     </w:p>
     <w:p>
       <w:pPr>
@@ -1462,164 +1218,406 @@
         </w:numPr>
       </w:pPr>
       <w:r>
-        <w:t>Contains the type of minigame being played.</w:t>
-      </w:r>
-    </w:p>
-    <w:p>
-      <w:pPr>
-        <w:pStyle w:val="ListParagraph"/>
-        <w:numPr>
-          <w:ilvl w:val="0"/>
-          <w:numId w:val="1"/>
-        </w:numPr>
-      </w:pPr>
-      <w:proofErr w:type="spellStart"/>
-      <w:r>
-        <w:t>roomID</w:t>
-      </w:r>
-      <w:proofErr w:type="spellEnd"/>
-    </w:p>
-    <w:p>
-      <w:pPr>
-        <w:pStyle w:val="ListParagraph"/>
-        <w:numPr>
-          <w:ilvl w:val="1"/>
-          <w:numId w:val="1"/>
-        </w:numPr>
-      </w:pPr>
-      <w:r>
-        <w:t>Type: Int</w:t>
-      </w:r>
-    </w:p>
-    <w:p>
-      <w:pPr>
-        <w:pStyle w:val="ListParagraph"/>
-        <w:numPr>
-          <w:ilvl w:val="1"/>
-          <w:numId w:val="1"/>
-        </w:numPr>
-      </w:pPr>
-      <w:r>
-        <w:t>Unique ID of each room that is generated on creation.</w:t>
-      </w:r>
-    </w:p>
-    <w:p>
-      <w:pPr>
-        <w:pStyle w:val="ListParagraph"/>
-        <w:numPr>
-          <w:ilvl w:val="0"/>
-          <w:numId w:val="1"/>
-        </w:numPr>
-      </w:pPr>
-      <w:proofErr w:type="spellStart"/>
-      <w:r>
-        <w:t>usersInRoom</w:t>
-      </w:r>
-      <w:proofErr w:type="spellEnd"/>
-    </w:p>
-    <w:p>
-      <w:pPr>
-        <w:pStyle w:val="ListParagraph"/>
-        <w:numPr>
-          <w:ilvl w:val="1"/>
-          <w:numId w:val="1"/>
-        </w:numPr>
-      </w:pPr>
-      <w:r>
-        <w:t>Type: Text</w:t>
-      </w:r>
-    </w:p>
-    <w:p>
-      <w:pPr>
-        <w:pStyle w:val="ListParagraph"/>
-        <w:numPr>
-          <w:ilvl w:val="1"/>
-          <w:numId w:val="1"/>
-        </w:numPr>
-      </w:pPr>
-      <w:r>
-        <w:t xml:space="preserve">A string of text that contains all the </w:t>
-      </w:r>
-      <w:r>
-        <w:t>u</w:t>
-      </w:r>
-      <w:r>
-        <w:t xml:space="preserve">sernames of the players </w:t>
-      </w:r>
-      <w:r>
-        <w:t>currently connected</w:t>
-      </w:r>
-      <w:r>
-        <w:t xml:space="preserve"> lobby.</w:t>
-      </w:r>
-    </w:p>
-    <w:p>
-      <w:pPr>
-        <w:pStyle w:val="ListParagraph"/>
-        <w:numPr>
-          <w:ilvl w:val="0"/>
-          <w:numId w:val="1"/>
-        </w:numPr>
-      </w:pPr>
-      <w:proofErr w:type="spellStart"/>
-      <w:r>
-        <w:t>gameType</w:t>
-      </w:r>
-      <w:proofErr w:type="spellEnd"/>
-    </w:p>
-    <w:p>
-      <w:pPr>
-        <w:pStyle w:val="ListParagraph"/>
-        <w:numPr>
-          <w:ilvl w:val="1"/>
-          <w:numId w:val="1"/>
-        </w:numPr>
-      </w:pPr>
-      <w:r>
-        <w:t>Type: Text</w:t>
-      </w:r>
-    </w:p>
-    <w:p>
-      <w:pPr>
-        <w:pStyle w:val="ListParagraph"/>
-        <w:numPr>
-          <w:ilvl w:val="1"/>
-          <w:numId w:val="1"/>
-        </w:numPr>
-      </w:pPr>
-      <w:r>
-        <w:t>A string of text that contains the name of the minigame being played.</w:t>
-      </w:r>
-    </w:p>
-    <w:p>
-      <w:pPr>
-        <w:pStyle w:val="ListParagraph"/>
-        <w:numPr>
-          <w:ilvl w:val="0"/>
-          <w:numId w:val="1"/>
-        </w:numPr>
-      </w:pPr>
-      <w:proofErr w:type="spellStart"/>
-      <w:r>
-        <w:t>latcord</w:t>
-      </w:r>
-      <w:proofErr w:type="spellEnd"/>
-    </w:p>
-    <w:p>
-      <w:pPr>
-        <w:pStyle w:val="ListParagraph"/>
-        <w:numPr>
-          <w:ilvl w:val="1"/>
-          <w:numId w:val="1"/>
-        </w:numPr>
-      </w:pPr>
-      <w:r>
-        <w:t>Type: Float</w:t>
+        <w:t>Holds a value that determines if a user has a profile that is public. 1 is private 0 is public.</w:t>
       </w:r>
       <w:bookmarkStart w:id="0" w:name="_GoBack"/>
       <w:bookmarkEnd w:id="0"/>
     </w:p>
     <w:p>
+      <w:r>
+        <w:t xml:space="preserve">Table </w:t>
+      </w:r>
+      <w:proofErr w:type="spellStart"/>
+      <w:r>
+        <w:t>msgs</w:t>
+      </w:r>
+      <w:proofErr w:type="spellEnd"/>
+      <w:r>
+        <w:t>:</w:t>
+      </w:r>
+    </w:p>
+    <w:p>
+      <w:pPr>
+        <w:pStyle w:val="ListParagraph"/>
+        <w:numPr>
+          <w:ilvl w:val="0"/>
+          <w:numId w:val="1"/>
+        </w:numPr>
+      </w:pPr>
+      <w:r>
+        <w:t>id</w:t>
+      </w:r>
+    </w:p>
+    <w:p>
+      <w:pPr>
+        <w:pStyle w:val="ListParagraph"/>
+        <w:numPr>
+          <w:ilvl w:val="1"/>
+          <w:numId w:val="1"/>
+        </w:numPr>
+      </w:pPr>
+      <w:r>
+        <w:t>Type: int</w:t>
+      </w:r>
+    </w:p>
+    <w:p>
+      <w:pPr>
+        <w:pStyle w:val="ListParagraph"/>
+        <w:numPr>
+          <w:ilvl w:val="1"/>
+          <w:numId w:val="1"/>
+        </w:numPr>
+      </w:pPr>
+      <w:r>
+        <w:t>This is the id of each message that gets sent. This id is used to see the order of the messages that each user has received.</w:t>
+      </w:r>
+    </w:p>
+    <w:p>
+      <w:pPr>
+        <w:pStyle w:val="ListParagraph"/>
+        <w:numPr>
+          <w:ilvl w:val="0"/>
+          <w:numId w:val="1"/>
+        </w:numPr>
+      </w:pPr>
+      <w:r>
+        <w:t>sender</w:t>
+      </w:r>
+    </w:p>
+    <w:p>
+      <w:pPr>
+        <w:pStyle w:val="ListParagraph"/>
+        <w:numPr>
+          <w:ilvl w:val="1"/>
+          <w:numId w:val="1"/>
+        </w:numPr>
+      </w:pPr>
+      <w:r>
+        <w:t>Type: Text</w:t>
+      </w:r>
+    </w:p>
+    <w:p>
+      <w:pPr>
+        <w:pStyle w:val="ListParagraph"/>
+        <w:numPr>
+          <w:ilvl w:val="1"/>
+          <w:numId w:val="1"/>
+        </w:numPr>
+      </w:pPr>
+      <w:r>
+        <w:t xml:space="preserve">This is the username of the sender of the </w:t>
+      </w:r>
+      <w:r>
+        <w:t xml:space="preserve">corresponding </w:t>
+      </w:r>
+      <w:r>
+        <w:t>message</w:t>
+      </w:r>
+    </w:p>
+    <w:p>
+      <w:pPr>
+        <w:pStyle w:val="ListParagraph"/>
+        <w:numPr>
+          <w:ilvl w:val="0"/>
+          <w:numId w:val="1"/>
+        </w:numPr>
+      </w:pPr>
+      <w:r>
+        <w:t>receiver</w:t>
+      </w:r>
+    </w:p>
+    <w:p>
+      <w:pPr>
+        <w:pStyle w:val="ListParagraph"/>
+        <w:numPr>
+          <w:ilvl w:val="1"/>
+          <w:numId w:val="1"/>
+        </w:numPr>
+      </w:pPr>
+      <w:r>
+        <w:t>Type: Text</w:t>
+      </w:r>
+    </w:p>
+    <w:p>
+      <w:pPr>
+        <w:pStyle w:val="ListParagraph"/>
+        <w:numPr>
+          <w:ilvl w:val="1"/>
+          <w:numId w:val="1"/>
+        </w:numPr>
+      </w:pPr>
+      <w:r>
+        <w:t>This is the username of the receiver of the corresponding message</w:t>
+      </w:r>
+    </w:p>
+    <w:p>
+      <w:pPr>
+        <w:pStyle w:val="ListParagraph"/>
+        <w:numPr>
+          <w:ilvl w:val="0"/>
+          <w:numId w:val="1"/>
+        </w:numPr>
+      </w:pPr>
+      <w:r>
+        <w:t>time</w:t>
+      </w:r>
+    </w:p>
+    <w:p>
+      <w:pPr>
+        <w:pStyle w:val="ListParagraph"/>
+        <w:numPr>
+          <w:ilvl w:val="1"/>
+          <w:numId w:val="1"/>
+        </w:numPr>
+      </w:pPr>
+      <w:r>
+        <w:t>Type: Timestamp</w:t>
+      </w:r>
+    </w:p>
+    <w:p>
+      <w:pPr>
+        <w:pStyle w:val="ListParagraph"/>
+        <w:numPr>
+          <w:ilvl w:val="1"/>
+          <w:numId w:val="1"/>
+        </w:numPr>
+      </w:pPr>
+      <w:r>
+        <w:t>The set time that a message is sent. This is set automatically when the message is sent to the database.</w:t>
+      </w:r>
+    </w:p>
+    <w:p>
+      <w:pPr>
+        <w:pStyle w:val="ListParagraph"/>
+        <w:numPr>
+          <w:ilvl w:val="0"/>
+          <w:numId w:val="1"/>
+        </w:numPr>
+      </w:pPr>
+      <w:r>
+        <w:t>message</w:t>
+      </w:r>
+    </w:p>
+    <w:p>
+      <w:pPr>
+        <w:pStyle w:val="ListParagraph"/>
+        <w:numPr>
+          <w:ilvl w:val="1"/>
+          <w:numId w:val="1"/>
+        </w:numPr>
+      </w:pPr>
+      <w:r>
+        <w:t>Type: Text</w:t>
+      </w:r>
+    </w:p>
+    <w:p>
+      <w:pPr>
+        <w:pStyle w:val="ListParagraph"/>
+        <w:numPr>
+          <w:ilvl w:val="1"/>
+          <w:numId w:val="1"/>
+        </w:numPr>
+      </w:pPr>
+      <w:r>
+        <w:t>This contains the contents of what the sender sends to the receiver. This is in the format of text.</w:t>
+      </w:r>
+    </w:p>
+    <w:p>
+      <w:r>
+        <w:t>Table rooms:</w:t>
+      </w:r>
+    </w:p>
+    <w:p>
+      <w:pPr>
+        <w:pStyle w:val="ListParagraph"/>
+        <w:numPr>
+          <w:ilvl w:val="0"/>
+          <w:numId w:val="1"/>
+        </w:numPr>
+      </w:pPr>
+      <w:proofErr w:type="spellStart"/>
+      <w:r>
+        <w:t>roomName</w:t>
+      </w:r>
+      <w:proofErr w:type="spellEnd"/>
+    </w:p>
+    <w:p>
+      <w:pPr>
+        <w:pStyle w:val="ListParagraph"/>
+        <w:numPr>
+          <w:ilvl w:val="1"/>
+          <w:numId w:val="1"/>
+        </w:numPr>
+      </w:pPr>
+      <w:r>
+        <w:t>Type: Text</w:t>
+      </w:r>
+    </w:p>
+    <w:p>
+      <w:pPr>
+        <w:pStyle w:val="ListParagraph"/>
+        <w:numPr>
+          <w:ilvl w:val="1"/>
+          <w:numId w:val="1"/>
+        </w:numPr>
+      </w:pPr>
+      <w:r>
+        <w:t>Contains the player set name of the current game room.</w:t>
+      </w:r>
+    </w:p>
+    <w:p>
+      <w:pPr>
+        <w:pStyle w:val="ListParagraph"/>
+        <w:numPr>
+          <w:ilvl w:val="0"/>
+          <w:numId w:val="1"/>
+        </w:numPr>
+      </w:pPr>
+      <w:proofErr w:type="spellStart"/>
+      <w:r>
+        <w:t>roomType</w:t>
+      </w:r>
+      <w:proofErr w:type="spellEnd"/>
+    </w:p>
+    <w:p>
+      <w:pPr>
+        <w:pStyle w:val="ListParagraph"/>
+        <w:numPr>
+          <w:ilvl w:val="1"/>
+          <w:numId w:val="1"/>
+        </w:numPr>
+      </w:pPr>
+      <w:r>
+        <w:t>Type: Int</w:t>
+      </w:r>
+    </w:p>
+    <w:p>
+      <w:pPr>
+        <w:pStyle w:val="ListParagraph"/>
+        <w:numPr>
+          <w:ilvl w:val="1"/>
+          <w:numId w:val="1"/>
+        </w:numPr>
+      </w:pPr>
+      <w:r>
+        <w:t>Contains the type of minigame being played.</w:t>
+      </w:r>
+    </w:p>
+    <w:p>
+      <w:pPr>
+        <w:pStyle w:val="ListParagraph"/>
+        <w:numPr>
+          <w:ilvl w:val="0"/>
+          <w:numId w:val="1"/>
+        </w:numPr>
+      </w:pPr>
+      <w:proofErr w:type="spellStart"/>
+      <w:r>
+        <w:t>roomID</w:t>
+      </w:r>
+      <w:proofErr w:type="spellEnd"/>
+    </w:p>
+    <w:p>
+      <w:pPr>
+        <w:pStyle w:val="ListParagraph"/>
+        <w:numPr>
+          <w:ilvl w:val="1"/>
+          <w:numId w:val="1"/>
+        </w:numPr>
+      </w:pPr>
+      <w:r>
+        <w:t>Type: Int</w:t>
+      </w:r>
+    </w:p>
+    <w:p>
+      <w:pPr>
+        <w:pStyle w:val="ListParagraph"/>
+        <w:numPr>
+          <w:ilvl w:val="1"/>
+          <w:numId w:val="1"/>
+        </w:numPr>
+      </w:pPr>
+      <w:r>
+        <w:t>Unique ID of each room that is generated on creation.</w:t>
+      </w:r>
+    </w:p>
+    <w:p>
+      <w:pPr>
+        <w:pStyle w:val="ListParagraph"/>
+        <w:numPr>
+          <w:ilvl w:val="0"/>
+          <w:numId w:val="1"/>
+        </w:numPr>
+      </w:pPr>
+      <w:proofErr w:type="spellStart"/>
+      <w:r>
+        <w:t>usersInRoom</w:t>
+      </w:r>
+      <w:proofErr w:type="spellEnd"/>
+    </w:p>
+    <w:p>
+      <w:pPr>
+        <w:pStyle w:val="ListParagraph"/>
+        <w:numPr>
+          <w:ilvl w:val="1"/>
+          <w:numId w:val="1"/>
+        </w:numPr>
+      </w:pPr>
+      <w:r>
+        <w:t>Type: Text</w:t>
+      </w:r>
+    </w:p>
+    <w:p>
+      <w:pPr>
+        <w:pStyle w:val="ListParagraph"/>
+        <w:numPr>
+          <w:ilvl w:val="1"/>
+          <w:numId w:val="1"/>
+        </w:numPr>
+      </w:pPr>
+      <w:r>
+        <w:t xml:space="preserve">A string of text that contains all the </w:t>
+      </w:r>
+      <w:r>
+        <w:t>u</w:t>
+      </w:r>
+      <w:r>
+        <w:t xml:space="preserve">sernames of the players </w:t>
+      </w:r>
+      <w:r>
+        <w:t>currently connected</w:t>
+      </w:r>
+      <w:r>
+        <w:t xml:space="preserve"> lobby.</w:t>
+      </w:r>
+    </w:p>
+    <w:p>
+      <w:pPr>
+        <w:pStyle w:val="ListParagraph"/>
+        <w:numPr>
+          <w:ilvl w:val="0"/>
+          <w:numId w:val="1"/>
+        </w:numPr>
+      </w:pPr>
+      <w:proofErr w:type="spellStart"/>
+      <w:r>
+        <w:t>gameType</w:t>
+      </w:r>
+      <w:proofErr w:type="spellEnd"/>
+    </w:p>
+    <w:p>
+      <w:pPr>
+        <w:pStyle w:val="ListParagraph"/>
+        <w:numPr>
+          <w:ilvl w:val="1"/>
+          <w:numId w:val="1"/>
+        </w:numPr>
+      </w:pPr>
+      <w:r>
+        <w:t>Type: Text</w:t>
+      </w:r>
+    </w:p>
+    <w:p>
       <w:pPr>
         <w:pStyle w:val="ListParagraph"/>
         <w:numPr>
@@ -1629,6 +1627,44 @@
       </w:pPr>
       <w:r>
         <w:lastRenderedPageBreak/>
+        <w:t>A string of text that contains the name of the minigame being played.</w:t>
+      </w:r>
+    </w:p>
+    <w:p>
+      <w:pPr>
+        <w:pStyle w:val="ListParagraph"/>
+        <w:numPr>
+          <w:ilvl w:val="0"/>
+          <w:numId w:val="1"/>
+        </w:numPr>
+      </w:pPr>
+      <w:proofErr w:type="spellStart"/>
+      <w:r>
+        <w:t>latcord</w:t>
+      </w:r>
+      <w:proofErr w:type="spellEnd"/>
+    </w:p>
+    <w:p>
+      <w:pPr>
+        <w:pStyle w:val="ListParagraph"/>
+        <w:numPr>
+          <w:ilvl w:val="1"/>
+          <w:numId w:val="1"/>
+        </w:numPr>
+      </w:pPr>
+      <w:r>
+        <w:t>Type: Float</w:t>
+      </w:r>
+    </w:p>
+    <w:p>
+      <w:pPr>
+        <w:pStyle w:val="ListParagraph"/>
+        <w:numPr>
+          <w:ilvl w:val="1"/>
+          <w:numId w:val="1"/>
+        </w:numPr>
+      </w:pPr>
+      <w:r>
         <w:t>Contains the latitude coordinate of the location of the room</w:t>
       </w:r>
     </w:p>

</xml_diff>

<commit_message>
Updated Documentation of new Tables
</commit_message>
<xml_diff>
--- a/docs/Documentation.docx
+++ b/docs/Documentation.docx
@@ -785,6 +785,19 @@
       </w:r>
     </w:p>
     <w:p>
+      <w:pPr>
+        <w:rPr>
+          <w:sz w:val="40"/>
+        </w:rPr>
+      </w:pPr>
+      <w:r>
+        <w:rPr>
+          <w:sz w:val="40"/>
+        </w:rPr>
+        <w:t>Users Database</w:t>
+      </w:r>
+    </w:p>
+    <w:p>
       <w:r>
         <w:t xml:space="preserve"> </w:t>
       </w:r>
@@ -1145,6 +1158,7 @@
         </w:numPr>
       </w:pPr>
       <w:r>
+        <w:lastRenderedPageBreak/>
         <w:t>This text fields holds pre-calculated statistics in the form of text.</w:t>
       </w:r>
     </w:p>
@@ -1181,20 +1195,564 @@
         </w:numPr>
       </w:pPr>
       <w:r>
+        <w:t>Holds notifications of type text that has the current notifications that need to be sent to the user.</w:t>
+      </w:r>
+    </w:p>
+    <w:p>
+      <w:pPr>
+        <w:pStyle w:val="ListParagraph"/>
+        <w:numPr>
+          <w:ilvl w:val="0"/>
+          <w:numId w:val="1"/>
+        </w:numPr>
+      </w:pPr>
+      <w:r>
+        <w:t>Private</w:t>
+      </w:r>
+    </w:p>
+    <w:p>
+      <w:pPr>
+        <w:pStyle w:val="ListParagraph"/>
+        <w:numPr>
+          <w:ilvl w:val="1"/>
+          <w:numId w:val="1"/>
+        </w:numPr>
+      </w:pPr>
+      <w:r>
+        <w:t>Type: Int</w:t>
+      </w:r>
+    </w:p>
+    <w:p>
+      <w:pPr>
+        <w:pStyle w:val="ListParagraph"/>
+        <w:numPr>
+          <w:ilvl w:val="1"/>
+          <w:numId w:val="1"/>
+        </w:numPr>
+      </w:pPr>
+      <w:r>
+        <w:t>Holds a value that determines if a user has a profile that is public. 1 is private 0 is public.</w:t>
+      </w:r>
+    </w:p>
+    <w:p>
+      <w:r>
+        <w:t xml:space="preserve">Table </w:t>
+      </w:r>
+      <w:proofErr w:type="spellStart"/>
+      <w:r>
+        <w:t>msgs</w:t>
+      </w:r>
+      <w:proofErr w:type="spellEnd"/>
+      <w:r>
+        <w:t>:</w:t>
+      </w:r>
+    </w:p>
+    <w:p>
+      <w:pPr>
+        <w:pStyle w:val="ListParagraph"/>
+        <w:numPr>
+          <w:ilvl w:val="0"/>
+          <w:numId w:val="1"/>
+        </w:numPr>
+      </w:pPr>
+      <w:r>
+        <w:t>id</w:t>
+      </w:r>
+    </w:p>
+    <w:p>
+      <w:pPr>
+        <w:pStyle w:val="ListParagraph"/>
+        <w:numPr>
+          <w:ilvl w:val="1"/>
+          <w:numId w:val="1"/>
+        </w:numPr>
+      </w:pPr>
+      <w:r>
+        <w:t>Type: int</w:t>
+      </w:r>
+    </w:p>
+    <w:p>
+      <w:pPr>
+        <w:pStyle w:val="ListParagraph"/>
+        <w:numPr>
+          <w:ilvl w:val="1"/>
+          <w:numId w:val="1"/>
+        </w:numPr>
+      </w:pPr>
+      <w:r>
+        <w:t>This is the id of each message that gets sent. This id is used to see the order of the messages that each user has received.</w:t>
+      </w:r>
+    </w:p>
+    <w:p>
+      <w:pPr>
+        <w:pStyle w:val="ListParagraph"/>
+        <w:numPr>
+          <w:ilvl w:val="0"/>
+          <w:numId w:val="1"/>
+        </w:numPr>
+      </w:pPr>
+      <w:r>
+        <w:t>sender</w:t>
+      </w:r>
+    </w:p>
+    <w:p>
+      <w:pPr>
+        <w:pStyle w:val="ListParagraph"/>
+        <w:numPr>
+          <w:ilvl w:val="1"/>
+          <w:numId w:val="1"/>
+        </w:numPr>
+      </w:pPr>
+      <w:r>
+        <w:t>Type: Text</w:t>
+      </w:r>
+    </w:p>
+    <w:p>
+      <w:pPr>
+        <w:pStyle w:val="ListParagraph"/>
+        <w:numPr>
+          <w:ilvl w:val="1"/>
+          <w:numId w:val="1"/>
+        </w:numPr>
+      </w:pPr>
+      <w:r>
+        <w:t xml:space="preserve">This is the username of the sender of the </w:t>
+      </w:r>
+      <w:r>
+        <w:t xml:space="preserve">corresponding </w:t>
+      </w:r>
+      <w:r>
+        <w:t>message</w:t>
+      </w:r>
+    </w:p>
+    <w:p>
+      <w:pPr>
+        <w:pStyle w:val="ListParagraph"/>
+        <w:numPr>
+          <w:ilvl w:val="0"/>
+          <w:numId w:val="1"/>
+        </w:numPr>
+      </w:pPr>
+      <w:r>
+        <w:t>receiver</w:t>
+      </w:r>
+    </w:p>
+    <w:p>
+      <w:pPr>
+        <w:pStyle w:val="ListParagraph"/>
+        <w:numPr>
+          <w:ilvl w:val="1"/>
+          <w:numId w:val="1"/>
+        </w:numPr>
+      </w:pPr>
+      <w:r>
+        <w:t>Type: Text</w:t>
+      </w:r>
+    </w:p>
+    <w:p>
+      <w:pPr>
+        <w:pStyle w:val="ListParagraph"/>
+        <w:numPr>
+          <w:ilvl w:val="1"/>
+          <w:numId w:val="1"/>
+        </w:numPr>
+      </w:pPr>
+      <w:r>
+        <w:t>This is the username of the receiver of the corresponding message</w:t>
+      </w:r>
+    </w:p>
+    <w:p>
+      <w:pPr>
+        <w:pStyle w:val="ListParagraph"/>
+        <w:numPr>
+          <w:ilvl w:val="0"/>
+          <w:numId w:val="1"/>
+        </w:numPr>
+      </w:pPr>
+      <w:r>
+        <w:t>time</w:t>
+      </w:r>
+    </w:p>
+    <w:p>
+      <w:pPr>
+        <w:pStyle w:val="ListParagraph"/>
+        <w:numPr>
+          <w:ilvl w:val="1"/>
+          <w:numId w:val="1"/>
+        </w:numPr>
+      </w:pPr>
+      <w:r>
+        <w:t>Type: Timestamp</w:t>
+      </w:r>
+    </w:p>
+    <w:p>
+      <w:pPr>
+        <w:pStyle w:val="ListParagraph"/>
+        <w:numPr>
+          <w:ilvl w:val="1"/>
+          <w:numId w:val="1"/>
+        </w:numPr>
+      </w:pPr>
+      <w:r>
+        <w:t>The set time that a message is sent. This is set automatically when the message is sent to the database.</w:t>
+      </w:r>
+    </w:p>
+    <w:p>
+      <w:pPr>
+        <w:pStyle w:val="ListParagraph"/>
+        <w:numPr>
+          <w:ilvl w:val="0"/>
+          <w:numId w:val="1"/>
+        </w:numPr>
+      </w:pPr>
+      <w:r>
+        <w:t>message</w:t>
+      </w:r>
+    </w:p>
+    <w:p>
+      <w:pPr>
+        <w:pStyle w:val="ListParagraph"/>
+        <w:numPr>
+          <w:ilvl w:val="1"/>
+          <w:numId w:val="1"/>
+        </w:numPr>
+      </w:pPr>
+      <w:r>
+        <w:t>Type: Text</w:t>
+      </w:r>
+    </w:p>
+    <w:p>
+      <w:pPr>
+        <w:pStyle w:val="ListParagraph"/>
+        <w:numPr>
+          <w:ilvl w:val="1"/>
+          <w:numId w:val="1"/>
+        </w:numPr>
+      </w:pPr>
+      <w:r>
+        <w:t>This contains the contents of what the sender sends to the receiver. This is in the format of text.</w:t>
+      </w:r>
+    </w:p>
+    <w:p>
+      <w:r>
+        <w:t>Table rooms:</w:t>
+      </w:r>
+    </w:p>
+    <w:p>
+      <w:pPr>
+        <w:pStyle w:val="ListParagraph"/>
+        <w:numPr>
+          <w:ilvl w:val="0"/>
+          <w:numId w:val="1"/>
+        </w:numPr>
+      </w:pPr>
+      <w:proofErr w:type="spellStart"/>
+      <w:r>
+        <w:t>roomName</w:t>
+      </w:r>
+      <w:proofErr w:type="spellEnd"/>
+    </w:p>
+    <w:p>
+      <w:pPr>
+        <w:pStyle w:val="ListParagraph"/>
+        <w:numPr>
+          <w:ilvl w:val="1"/>
+          <w:numId w:val="1"/>
+        </w:numPr>
+      </w:pPr>
+      <w:r>
+        <w:t>Type: Text</w:t>
+      </w:r>
+    </w:p>
+    <w:p>
+      <w:pPr>
+        <w:pStyle w:val="ListParagraph"/>
+        <w:numPr>
+          <w:ilvl w:val="1"/>
+          <w:numId w:val="1"/>
+        </w:numPr>
+      </w:pPr>
+      <w:r>
+        <w:t>Contains the player set name of the current game room.</w:t>
+      </w:r>
+    </w:p>
+    <w:p>
+      <w:pPr>
+        <w:pStyle w:val="ListParagraph"/>
+        <w:numPr>
+          <w:ilvl w:val="0"/>
+          <w:numId w:val="1"/>
+        </w:numPr>
+      </w:pPr>
+      <w:proofErr w:type="spellStart"/>
+      <w:r>
+        <w:t>roomType</w:t>
+      </w:r>
+      <w:proofErr w:type="spellEnd"/>
+    </w:p>
+    <w:p>
+      <w:pPr>
+        <w:pStyle w:val="ListParagraph"/>
+        <w:numPr>
+          <w:ilvl w:val="1"/>
+          <w:numId w:val="1"/>
+        </w:numPr>
+      </w:pPr>
+      <w:r>
+        <w:t>Type: Int</w:t>
+      </w:r>
+    </w:p>
+    <w:p>
+      <w:pPr>
+        <w:pStyle w:val="ListParagraph"/>
+        <w:numPr>
+          <w:ilvl w:val="1"/>
+          <w:numId w:val="1"/>
+        </w:numPr>
+      </w:pPr>
+      <w:r>
+        <w:t>Contains the type of minigame being played.</w:t>
+      </w:r>
+    </w:p>
+    <w:p>
+      <w:pPr>
+        <w:pStyle w:val="ListParagraph"/>
+        <w:numPr>
+          <w:ilvl w:val="0"/>
+          <w:numId w:val="1"/>
+        </w:numPr>
+      </w:pPr>
+      <w:proofErr w:type="spellStart"/>
+      <w:r>
+        <w:t>roomID</w:t>
+      </w:r>
+      <w:proofErr w:type="spellEnd"/>
+    </w:p>
+    <w:p>
+      <w:pPr>
+        <w:pStyle w:val="ListParagraph"/>
+        <w:numPr>
+          <w:ilvl w:val="1"/>
+          <w:numId w:val="1"/>
+        </w:numPr>
+      </w:pPr>
+      <w:r>
+        <w:t>Type: Int</w:t>
+      </w:r>
+    </w:p>
+    <w:p>
+      <w:pPr>
+        <w:pStyle w:val="ListParagraph"/>
+        <w:numPr>
+          <w:ilvl w:val="1"/>
+          <w:numId w:val="1"/>
+        </w:numPr>
+      </w:pPr>
+      <w:r>
+        <w:t>Unique ID of each room that is generated on creation.</w:t>
+      </w:r>
+    </w:p>
+    <w:p>
+      <w:pPr>
+        <w:pStyle w:val="ListParagraph"/>
+        <w:numPr>
+          <w:ilvl w:val="0"/>
+          <w:numId w:val="1"/>
+        </w:numPr>
+      </w:pPr>
+      <w:proofErr w:type="spellStart"/>
+      <w:r>
+        <w:t>usersInRoom</w:t>
+      </w:r>
+      <w:proofErr w:type="spellEnd"/>
+    </w:p>
+    <w:p>
+      <w:pPr>
+        <w:pStyle w:val="ListParagraph"/>
+        <w:numPr>
+          <w:ilvl w:val="1"/>
+          <w:numId w:val="1"/>
+        </w:numPr>
+      </w:pPr>
+      <w:r>
+        <w:t>Type: Text</w:t>
+      </w:r>
+    </w:p>
+    <w:p>
+      <w:pPr>
+        <w:pStyle w:val="ListParagraph"/>
+        <w:numPr>
+          <w:ilvl w:val="1"/>
+          <w:numId w:val="1"/>
+        </w:numPr>
+      </w:pPr>
+      <w:r>
         <w:lastRenderedPageBreak/>
-        <w:t>Holds notifications of type text that has the current notifications that need to be sent to the user.</w:t>
-      </w:r>
-    </w:p>
-    <w:p>
-      <w:pPr>
-        <w:pStyle w:val="ListParagraph"/>
-        <w:numPr>
-          <w:ilvl w:val="0"/>
-          <w:numId w:val="1"/>
-        </w:numPr>
-      </w:pPr>
-      <w:r>
-        <w:t>Private</w:t>
+        <w:t xml:space="preserve">A string of text that contains all the </w:t>
+      </w:r>
+      <w:r>
+        <w:t>u</w:t>
+      </w:r>
+      <w:r>
+        <w:t xml:space="preserve">sernames of the players </w:t>
+      </w:r>
+      <w:r>
+        <w:t>currently connected</w:t>
+      </w:r>
+      <w:r>
+        <w:t xml:space="preserve"> lobby.</w:t>
+      </w:r>
+    </w:p>
+    <w:p>
+      <w:pPr>
+        <w:pStyle w:val="ListParagraph"/>
+        <w:numPr>
+          <w:ilvl w:val="0"/>
+          <w:numId w:val="1"/>
+        </w:numPr>
+      </w:pPr>
+      <w:proofErr w:type="spellStart"/>
+      <w:r>
+        <w:t>gameType</w:t>
+      </w:r>
+      <w:proofErr w:type="spellEnd"/>
+    </w:p>
+    <w:p>
+      <w:pPr>
+        <w:pStyle w:val="ListParagraph"/>
+        <w:numPr>
+          <w:ilvl w:val="1"/>
+          <w:numId w:val="1"/>
+        </w:numPr>
+      </w:pPr>
+      <w:r>
+        <w:t>Type: Text</w:t>
+      </w:r>
+    </w:p>
+    <w:p>
+      <w:pPr>
+        <w:pStyle w:val="ListParagraph"/>
+        <w:numPr>
+          <w:ilvl w:val="1"/>
+          <w:numId w:val="1"/>
+        </w:numPr>
+      </w:pPr>
+      <w:r>
+        <w:t>A string of text that contains the name of the minigame being played.</w:t>
+      </w:r>
+    </w:p>
+    <w:p>
+      <w:pPr>
+        <w:pStyle w:val="ListParagraph"/>
+        <w:numPr>
+          <w:ilvl w:val="0"/>
+          <w:numId w:val="1"/>
+        </w:numPr>
+      </w:pPr>
+      <w:proofErr w:type="spellStart"/>
+      <w:r>
+        <w:t>latcord</w:t>
+      </w:r>
+      <w:proofErr w:type="spellEnd"/>
+    </w:p>
+    <w:p>
+      <w:pPr>
+        <w:pStyle w:val="ListParagraph"/>
+        <w:numPr>
+          <w:ilvl w:val="1"/>
+          <w:numId w:val="1"/>
+        </w:numPr>
+      </w:pPr>
+      <w:r>
+        <w:t>Type: Float</w:t>
+      </w:r>
+    </w:p>
+    <w:p>
+      <w:pPr>
+        <w:pStyle w:val="ListParagraph"/>
+        <w:numPr>
+          <w:ilvl w:val="1"/>
+          <w:numId w:val="1"/>
+        </w:numPr>
+      </w:pPr>
+      <w:r>
+        <w:t>Contains the latitude coordinate of the location of the room</w:t>
+      </w:r>
+    </w:p>
+    <w:p>
+      <w:pPr>
+        <w:pStyle w:val="ListParagraph"/>
+        <w:numPr>
+          <w:ilvl w:val="0"/>
+          <w:numId w:val="1"/>
+        </w:numPr>
+      </w:pPr>
+      <w:proofErr w:type="spellStart"/>
+      <w:r>
+        <w:t>longcord</w:t>
+      </w:r>
+      <w:proofErr w:type="spellEnd"/>
+    </w:p>
+    <w:p>
+      <w:pPr>
+        <w:pStyle w:val="ListParagraph"/>
+        <w:numPr>
+          <w:ilvl w:val="1"/>
+          <w:numId w:val="1"/>
+        </w:numPr>
+      </w:pPr>
+      <w:r>
+        <w:t>Type: float</w:t>
+      </w:r>
+    </w:p>
+    <w:p>
+      <w:pPr>
+        <w:pStyle w:val="ListParagraph"/>
+        <w:numPr>
+          <w:ilvl w:val="1"/>
+          <w:numId w:val="1"/>
+        </w:numPr>
+      </w:pPr>
+      <w:r>
+        <w:t>Contains the longitude coordinate of where the room is located</w:t>
+      </w:r>
+    </w:p>
+    <w:p>
+      <w:pPr>
+        <w:rPr>
+          <w:sz w:val="40"/>
+        </w:rPr>
+      </w:pPr>
+      <w:r>
+        <w:rPr>
+          <w:sz w:val="40"/>
+        </w:rPr>
+        <w:t>Reporting Database</w:t>
+      </w:r>
+    </w:p>
+    <w:p>
+      <w:r>
+        <w:t xml:space="preserve">Table </w:t>
+      </w:r>
+      <w:proofErr w:type="spellStart"/>
+      <w:r>
+        <w:t>userfeedback</w:t>
+      </w:r>
+      <w:proofErr w:type="spellEnd"/>
+      <w:r>
+        <w:t>:</w:t>
+      </w:r>
+    </w:p>
+    <w:p>
+      <w:pPr>
+        <w:pStyle w:val="ListParagraph"/>
+        <w:numPr>
+          <w:ilvl w:val="0"/>
+          <w:numId w:val="1"/>
+        </w:numPr>
+      </w:pPr>
+      <w:r>
+        <w:t>id</w:t>
       </w:r>
     </w:p>
     <w:p>
@@ -1218,493 +1776,264 @@
         </w:numPr>
       </w:pPr>
       <w:r>
-        <w:t>Holds a value that determines if a user has a profile that is public. 1 is private 0 is public.</w:t>
+        <w:t>This is an automatically set int value that corresponds to the given entry into the feedback table.</w:t>
+      </w:r>
+    </w:p>
+    <w:p>
+      <w:pPr>
+        <w:pStyle w:val="ListParagraph"/>
+        <w:numPr>
+          <w:ilvl w:val="0"/>
+          <w:numId w:val="1"/>
+        </w:numPr>
+      </w:pPr>
+      <w:r>
+        <w:t>user</w:t>
+      </w:r>
+    </w:p>
+    <w:p>
+      <w:pPr>
+        <w:pStyle w:val="ListParagraph"/>
+        <w:numPr>
+          <w:ilvl w:val="1"/>
+          <w:numId w:val="1"/>
+        </w:numPr>
+      </w:pPr>
+      <w:proofErr w:type="spellStart"/>
+      <w:r>
+        <w:t>Type:text</w:t>
+      </w:r>
+      <w:proofErr w:type="spellEnd"/>
+    </w:p>
+    <w:p>
+      <w:pPr>
+        <w:pStyle w:val="ListParagraph"/>
+        <w:numPr>
+          <w:ilvl w:val="1"/>
+          <w:numId w:val="1"/>
+        </w:numPr>
+      </w:pPr>
+      <w:r>
+        <w:t>This is a set value that is the name of the user who is sending in feedback.</w:t>
+      </w:r>
+    </w:p>
+    <w:p>
+      <w:pPr>
+        <w:pStyle w:val="ListParagraph"/>
+        <w:numPr>
+          <w:ilvl w:val="0"/>
+          <w:numId w:val="1"/>
+        </w:numPr>
+      </w:pPr>
+      <w:r>
+        <w:t>feedback</w:t>
+      </w:r>
+    </w:p>
+    <w:p>
+      <w:pPr>
+        <w:pStyle w:val="ListParagraph"/>
+        <w:numPr>
+          <w:ilvl w:val="1"/>
+          <w:numId w:val="1"/>
+        </w:numPr>
+      </w:pPr>
+      <w:proofErr w:type="spellStart"/>
+      <w:r>
+        <w:t>Type:text</w:t>
+      </w:r>
+      <w:proofErr w:type="spellEnd"/>
+    </w:p>
+    <w:p>
+      <w:pPr>
+        <w:pStyle w:val="ListParagraph"/>
+        <w:numPr>
+          <w:ilvl w:val="1"/>
+          <w:numId w:val="1"/>
+        </w:numPr>
+      </w:pPr>
+      <w:r>
+        <w:t>This is the written response from the user detailing their issues that we should take care of.</w:t>
+      </w:r>
+    </w:p>
+    <w:p>
+      <w:r>
+        <w:t xml:space="preserve">Table </w:t>
+      </w:r>
+      <w:proofErr w:type="spellStart"/>
+      <w:r>
+        <w:t>userreport</w:t>
+      </w:r>
+      <w:proofErr w:type="spellEnd"/>
+      <w:r>
+        <w:t>:</w:t>
+      </w:r>
+    </w:p>
+    <w:p>
+      <w:pPr>
+        <w:pStyle w:val="ListParagraph"/>
+        <w:numPr>
+          <w:ilvl w:val="0"/>
+          <w:numId w:val="1"/>
+        </w:numPr>
+      </w:pPr>
+      <w:r>
+        <w:t>id</w:t>
+      </w:r>
+    </w:p>
+    <w:p>
+      <w:pPr>
+        <w:pStyle w:val="ListParagraph"/>
+        <w:numPr>
+          <w:ilvl w:val="1"/>
+          <w:numId w:val="1"/>
+        </w:numPr>
+      </w:pPr>
+      <w:r>
+        <w:t>Type: Int</w:t>
+      </w:r>
+    </w:p>
+    <w:p>
+      <w:pPr>
+        <w:pStyle w:val="ListParagraph"/>
+        <w:numPr>
+          <w:ilvl w:val="1"/>
+          <w:numId w:val="1"/>
+        </w:numPr>
+      </w:pPr>
+      <w:r>
+        <w:t xml:space="preserve">This is an automatically set int value that corresponds to the given entry into the </w:t>
+      </w:r>
+      <w:r>
+        <w:t>report</w:t>
+      </w:r>
+      <w:r>
+        <w:t xml:space="preserve"> table</w:t>
+      </w:r>
+    </w:p>
+    <w:p>
+      <w:pPr>
+        <w:pStyle w:val="ListParagraph"/>
+        <w:numPr>
+          <w:ilvl w:val="0"/>
+          <w:numId w:val="1"/>
+        </w:numPr>
+      </w:pPr>
+      <w:proofErr w:type="spellStart"/>
+      <w:r>
+        <w:t>reporteduser</w:t>
+      </w:r>
+      <w:proofErr w:type="spellEnd"/>
+    </w:p>
+    <w:p>
+      <w:pPr>
+        <w:pStyle w:val="ListParagraph"/>
+        <w:numPr>
+          <w:ilvl w:val="1"/>
+          <w:numId w:val="1"/>
+        </w:numPr>
+      </w:pPr>
+      <w:proofErr w:type="spellStart"/>
+      <w:r>
+        <w:t>Type:text</w:t>
+      </w:r>
+      <w:proofErr w:type="spellEnd"/>
+    </w:p>
+    <w:p>
+      <w:pPr>
+        <w:pStyle w:val="ListParagraph"/>
+        <w:numPr>
+          <w:ilvl w:val="1"/>
+          <w:numId w:val="1"/>
+        </w:numPr>
+      </w:pPr>
+      <w:r>
+        <w:t>This is the name of the user that is being reported.</w:t>
+      </w:r>
+    </w:p>
+    <w:p>
+      <w:pPr>
+        <w:pStyle w:val="ListParagraph"/>
+        <w:numPr>
+          <w:ilvl w:val="0"/>
+          <w:numId w:val="1"/>
+        </w:numPr>
+      </w:pPr>
+      <w:r>
+        <w:t>Reporter</w:t>
+      </w:r>
+    </w:p>
+    <w:p>
+      <w:pPr>
+        <w:pStyle w:val="ListParagraph"/>
+        <w:numPr>
+          <w:ilvl w:val="1"/>
+          <w:numId w:val="1"/>
+        </w:numPr>
+      </w:pPr>
+      <w:proofErr w:type="spellStart"/>
+      <w:r>
+        <w:t>Type:text</w:t>
+      </w:r>
+      <w:proofErr w:type="spellEnd"/>
+    </w:p>
+    <w:p>
+      <w:pPr>
+        <w:pStyle w:val="ListParagraph"/>
+        <w:numPr>
+          <w:ilvl w:val="1"/>
+          <w:numId w:val="1"/>
+        </w:numPr>
+      </w:pPr>
+      <w:r>
+        <w:t>This is the name of the user that is doing the reporting.</w:t>
+      </w:r>
+    </w:p>
+    <w:p>
+      <w:pPr>
+        <w:pStyle w:val="ListParagraph"/>
+        <w:numPr>
+          <w:ilvl w:val="0"/>
+          <w:numId w:val="1"/>
+        </w:numPr>
+      </w:pPr>
+      <w:r>
+        <w:t>Report</w:t>
+      </w:r>
+    </w:p>
+    <w:p>
+      <w:pPr>
+        <w:pStyle w:val="ListParagraph"/>
+        <w:numPr>
+          <w:ilvl w:val="1"/>
+          <w:numId w:val="1"/>
+        </w:numPr>
+      </w:pPr>
+      <w:proofErr w:type="spellStart"/>
+      <w:r>
+        <w:t>Type:text</w:t>
+      </w:r>
+      <w:proofErr w:type="spellEnd"/>
+    </w:p>
+    <w:p>
+      <w:pPr>
+        <w:pStyle w:val="ListParagraph"/>
+        <w:numPr>
+          <w:ilvl w:val="1"/>
+          <w:numId w:val="1"/>
+        </w:numPr>
+      </w:pPr>
+      <w:r>
+        <w:t>This is the field where the reason for the report is being made.</w:t>
       </w:r>
       <w:bookmarkStart w:id="0" w:name="_GoBack"/>
       <w:bookmarkEnd w:id="0"/>
     </w:p>
     <w:p>
-      <w:r>
-        <w:t xml:space="preserve">Table </w:t>
-      </w:r>
-      <w:proofErr w:type="spellStart"/>
-      <w:r>
-        <w:t>msgs</w:t>
-      </w:r>
-      <w:proofErr w:type="spellEnd"/>
-      <w:r>
-        <w:t>:</w:t>
-      </w:r>
-    </w:p>
-    <w:p>
-      <w:pPr>
-        <w:pStyle w:val="ListParagraph"/>
-        <w:numPr>
-          <w:ilvl w:val="0"/>
-          <w:numId w:val="1"/>
-        </w:numPr>
-      </w:pPr>
-      <w:r>
-        <w:t>id</w:t>
-      </w:r>
-    </w:p>
-    <w:p>
-      <w:pPr>
-        <w:pStyle w:val="ListParagraph"/>
-        <w:numPr>
-          <w:ilvl w:val="1"/>
-          <w:numId w:val="1"/>
-        </w:numPr>
-      </w:pPr>
-      <w:r>
-        <w:t>Type: int</w:t>
-      </w:r>
-    </w:p>
-    <w:p>
-      <w:pPr>
-        <w:pStyle w:val="ListParagraph"/>
-        <w:numPr>
-          <w:ilvl w:val="1"/>
-          <w:numId w:val="1"/>
-        </w:numPr>
-      </w:pPr>
-      <w:r>
-        <w:t>This is the id of each message that gets sent. This id is used to see the order of the messages that each user has received.</w:t>
-      </w:r>
-    </w:p>
-    <w:p>
-      <w:pPr>
-        <w:pStyle w:val="ListParagraph"/>
-        <w:numPr>
-          <w:ilvl w:val="0"/>
-          <w:numId w:val="1"/>
-        </w:numPr>
-      </w:pPr>
-      <w:r>
-        <w:t>sender</w:t>
-      </w:r>
-    </w:p>
-    <w:p>
-      <w:pPr>
-        <w:pStyle w:val="ListParagraph"/>
-        <w:numPr>
-          <w:ilvl w:val="1"/>
-          <w:numId w:val="1"/>
-        </w:numPr>
-      </w:pPr>
-      <w:r>
-        <w:t>Type: Text</w:t>
-      </w:r>
-    </w:p>
-    <w:p>
-      <w:pPr>
-        <w:pStyle w:val="ListParagraph"/>
-        <w:numPr>
-          <w:ilvl w:val="1"/>
-          <w:numId w:val="1"/>
-        </w:numPr>
-      </w:pPr>
-      <w:r>
-        <w:t xml:space="preserve">This is the username of the sender of the </w:t>
-      </w:r>
-      <w:r>
-        <w:t xml:space="preserve">corresponding </w:t>
-      </w:r>
-      <w:r>
-        <w:t>message</w:t>
-      </w:r>
-    </w:p>
-    <w:p>
-      <w:pPr>
-        <w:pStyle w:val="ListParagraph"/>
-        <w:numPr>
-          <w:ilvl w:val="0"/>
-          <w:numId w:val="1"/>
-        </w:numPr>
-      </w:pPr>
-      <w:r>
-        <w:t>receiver</w:t>
-      </w:r>
-    </w:p>
-    <w:p>
-      <w:pPr>
-        <w:pStyle w:val="ListParagraph"/>
-        <w:numPr>
-          <w:ilvl w:val="1"/>
-          <w:numId w:val="1"/>
-        </w:numPr>
-      </w:pPr>
-      <w:r>
-        <w:t>Type: Text</w:t>
-      </w:r>
-    </w:p>
-    <w:p>
-      <w:pPr>
-        <w:pStyle w:val="ListParagraph"/>
-        <w:numPr>
-          <w:ilvl w:val="1"/>
-          <w:numId w:val="1"/>
-        </w:numPr>
-      </w:pPr>
-      <w:r>
-        <w:t>This is the username of the receiver of the corresponding message</w:t>
-      </w:r>
-    </w:p>
-    <w:p>
-      <w:pPr>
-        <w:pStyle w:val="ListParagraph"/>
-        <w:numPr>
-          <w:ilvl w:val="0"/>
-          <w:numId w:val="1"/>
-        </w:numPr>
-      </w:pPr>
-      <w:r>
-        <w:t>time</w:t>
-      </w:r>
-    </w:p>
-    <w:p>
-      <w:pPr>
-        <w:pStyle w:val="ListParagraph"/>
-        <w:numPr>
-          <w:ilvl w:val="1"/>
-          <w:numId w:val="1"/>
-        </w:numPr>
-      </w:pPr>
-      <w:r>
-        <w:t>Type: Timestamp</w:t>
-      </w:r>
-    </w:p>
-    <w:p>
-      <w:pPr>
-        <w:pStyle w:val="ListParagraph"/>
-        <w:numPr>
-          <w:ilvl w:val="1"/>
-          <w:numId w:val="1"/>
-        </w:numPr>
-      </w:pPr>
-      <w:r>
-        <w:t>The set time that a message is sent. This is set automatically when the message is sent to the database.</w:t>
-      </w:r>
-    </w:p>
-    <w:p>
-      <w:pPr>
-        <w:pStyle w:val="ListParagraph"/>
-        <w:numPr>
-          <w:ilvl w:val="0"/>
-          <w:numId w:val="1"/>
-        </w:numPr>
-      </w:pPr>
-      <w:r>
-        <w:t>message</w:t>
-      </w:r>
-    </w:p>
-    <w:p>
-      <w:pPr>
-        <w:pStyle w:val="ListParagraph"/>
-        <w:numPr>
-          <w:ilvl w:val="1"/>
-          <w:numId w:val="1"/>
-        </w:numPr>
-      </w:pPr>
-      <w:r>
-        <w:t>Type: Text</w:t>
-      </w:r>
-    </w:p>
-    <w:p>
-      <w:pPr>
-        <w:pStyle w:val="ListParagraph"/>
-        <w:numPr>
-          <w:ilvl w:val="1"/>
-          <w:numId w:val="1"/>
-        </w:numPr>
-      </w:pPr>
-      <w:r>
-        <w:t>This contains the contents of what the sender sends to the receiver. This is in the format of text.</w:t>
-      </w:r>
-    </w:p>
-    <w:p>
-      <w:r>
-        <w:t>Table rooms:</w:t>
-      </w:r>
-    </w:p>
-    <w:p>
-      <w:pPr>
-        <w:pStyle w:val="ListParagraph"/>
-        <w:numPr>
-          <w:ilvl w:val="0"/>
-          <w:numId w:val="1"/>
-        </w:numPr>
-      </w:pPr>
-      <w:proofErr w:type="spellStart"/>
-      <w:r>
-        <w:t>roomName</w:t>
-      </w:r>
-      <w:proofErr w:type="spellEnd"/>
-    </w:p>
-    <w:p>
-      <w:pPr>
-        <w:pStyle w:val="ListParagraph"/>
-        <w:numPr>
-          <w:ilvl w:val="1"/>
-          <w:numId w:val="1"/>
-        </w:numPr>
-      </w:pPr>
-      <w:r>
-        <w:t>Type: Text</w:t>
-      </w:r>
-    </w:p>
-    <w:p>
-      <w:pPr>
-        <w:pStyle w:val="ListParagraph"/>
-        <w:numPr>
-          <w:ilvl w:val="1"/>
-          <w:numId w:val="1"/>
-        </w:numPr>
-      </w:pPr>
-      <w:r>
-        <w:t>Contains the player set name of the current game room.</w:t>
-      </w:r>
-    </w:p>
-    <w:p>
-      <w:pPr>
-        <w:pStyle w:val="ListParagraph"/>
-        <w:numPr>
-          <w:ilvl w:val="0"/>
-          <w:numId w:val="1"/>
-        </w:numPr>
-      </w:pPr>
-      <w:proofErr w:type="spellStart"/>
-      <w:r>
-        <w:t>roomType</w:t>
-      </w:r>
-      <w:proofErr w:type="spellEnd"/>
-    </w:p>
-    <w:p>
-      <w:pPr>
-        <w:pStyle w:val="ListParagraph"/>
-        <w:numPr>
-          <w:ilvl w:val="1"/>
-          <w:numId w:val="1"/>
-        </w:numPr>
-      </w:pPr>
-      <w:r>
-        <w:t>Type: Int</w:t>
-      </w:r>
-    </w:p>
-    <w:p>
-      <w:pPr>
-        <w:pStyle w:val="ListParagraph"/>
-        <w:numPr>
-          <w:ilvl w:val="1"/>
-          <w:numId w:val="1"/>
-        </w:numPr>
-      </w:pPr>
-      <w:r>
-        <w:t>Contains the type of minigame being played.</w:t>
-      </w:r>
-    </w:p>
-    <w:p>
-      <w:pPr>
-        <w:pStyle w:val="ListParagraph"/>
-        <w:numPr>
-          <w:ilvl w:val="0"/>
-          <w:numId w:val="1"/>
-        </w:numPr>
-      </w:pPr>
-      <w:proofErr w:type="spellStart"/>
-      <w:r>
-        <w:t>roomID</w:t>
-      </w:r>
-      <w:proofErr w:type="spellEnd"/>
-    </w:p>
-    <w:p>
-      <w:pPr>
-        <w:pStyle w:val="ListParagraph"/>
-        <w:numPr>
-          <w:ilvl w:val="1"/>
-          <w:numId w:val="1"/>
-        </w:numPr>
-      </w:pPr>
-      <w:r>
-        <w:t>Type: Int</w:t>
-      </w:r>
-    </w:p>
-    <w:p>
-      <w:pPr>
-        <w:pStyle w:val="ListParagraph"/>
-        <w:numPr>
-          <w:ilvl w:val="1"/>
-          <w:numId w:val="1"/>
-        </w:numPr>
-      </w:pPr>
-      <w:r>
-        <w:t>Unique ID of each room that is generated on creation.</w:t>
-      </w:r>
-    </w:p>
-    <w:p>
-      <w:pPr>
-        <w:pStyle w:val="ListParagraph"/>
-        <w:numPr>
-          <w:ilvl w:val="0"/>
-          <w:numId w:val="1"/>
-        </w:numPr>
-      </w:pPr>
-      <w:proofErr w:type="spellStart"/>
-      <w:r>
-        <w:t>usersInRoom</w:t>
-      </w:r>
-      <w:proofErr w:type="spellEnd"/>
-    </w:p>
-    <w:p>
-      <w:pPr>
-        <w:pStyle w:val="ListParagraph"/>
-        <w:numPr>
-          <w:ilvl w:val="1"/>
-          <w:numId w:val="1"/>
-        </w:numPr>
-      </w:pPr>
-      <w:r>
-        <w:t>Type: Text</w:t>
-      </w:r>
-    </w:p>
-    <w:p>
-      <w:pPr>
-        <w:pStyle w:val="ListParagraph"/>
-        <w:numPr>
-          <w:ilvl w:val="1"/>
-          <w:numId w:val="1"/>
-        </w:numPr>
-      </w:pPr>
-      <w:r>
-        <w:t xml:space="preserve">A string of text that contains all the </w:t>
-      </w:r>
-      <w:r>
-        <w:t>u</w:t>
-      </w:r>
-      <w:r>
-        <w:t xml:space="preserve">sernames of the players </w:t>
-      </w:r>
-      <w:r>
-        <w:t>currently connected</w:t>
-      </w:r>
-      <w:r>
-        <w:t xml:space="preserve"> lobby.</w:t>
-      </w:r>
-    </w:p>
-    <w:p>
-      <w:pPr>
-        <w:pStyle w:val="ListParagraph"/>
-        <w:numPr>
-          <w:ilvl w:val="0"/>
-          <w:numId w:val="1"/>
-        </w:numPr>
-      </w:pPr>
-      <w:proofErr w:type="spellStart"/>
-      <w:r>
-        <w:t>gameType</w:t>
-      </w:r>
-      <w:proofErr w:type="spellEnd"/>
-    </w:p>
-    <w:p>
-      <w:pPr>
-        <w:pStyle w:val="ListParagraph"/>
-        <w:numPr>
-          <w:ilvl w:val="1"/>
-          <w:numId w:val="1"/>
-        </w:numPr>
-      </w:pPr>
-      <w:r>
-        <w:t>Type: Text</w:t>
-      </w:r>
-    </w:p>
-    <w:p>
-      <w:pPr>
-        <w:pStyle w:val="ListParagraph"/>
-        <w:numPr>
-          <w:ilvl w:val="1"/>
-          <w:numId w:val="1"/>
-        </w:numPr>
-      </w:pPr>
-      <w:r>
-        <w:lastRenderedPageBreak/>
-        <w:t>A string of text that contains the name of the minigame being played.</w:t>
-      </w:r>
-    </w:p>
-    <w:p>
-      <w:pPr>
-        <w:pStyle w:val="ListParagraph"/>
-        <w:numPr>
-          <w:ilvl w:val="0"/>
-          <w:numId w:val="1"/>
-        </w:numPr>
-      </w:pPr>
-      <w:proofErr w:type="spellStart"/>
-      <w:r>
-        <w:t>latcord</w:t>
-      </w:r>
-      <w:proofErr w:type="spellEnd"/>
-    </w:p>
-    <w:p>
-      <w:pPr>
-        <w:pStyle w:val="ListParagraph"/>
-        <w:numPr>
-          <w:ilvl w:val="1"/>
-          <w:numId w:val="1"/>
-        </w:numPr>
-      </w:pPr>
-      <w:r>
-        <w:t>Type: Float</w:t>
-      </w:r>
-    </w:p>
-    <w:p>
-      <w:pPr>
-        <w:pStyle w:val="ListParagraph"/>
-        <w:numPr>
-          <w:ilvl w:val="1"/>
-          <w:numId w:val="1"/>
-        </w:numPr>
-      </w:pPr>
-      <w:r>
-        <w:t>Contains the latitude coordinate of the location of the room</w:t>
-      </w:r>
-    </w:p>
-    <w:p>
-      <w:pPr>
-        <w:pStyle w:val="ListParagraph"/>
-        <w:numPr>
-          <w:ilvl w:val="0"/>
-          <w:numId w:val="1"/>
-        </w:numPr>
-      </w:pPr>
-      <w:proofErr w:type="spellStart"/>
-      <w:r>
-        <w:t>longcord</w:t>
-      </w:r>
-      <w:proofErr w:type="spellEnd"/>
-    </w:p>
-    <w:p>
-      <w:pPr>
-        <w:pStyle w:val="ListParagraph"/>
-        <w:numPr>
-          <w:ilvl w:val="1"/>
-          <w:numId w:val="1"/>
-        </w:numPr>
-      </w:pPr>
-      <w:r>
-        <w:t>Type: float</w:t>
-      </w:r>
-    </w:p>
-    <w:p>
-      <w:pPr>
-        <w:pStyle w:val="ListParagraph"/>
-        <w:numPr>
-          <w:ilvl w:val="1"/>
-          <w:numId w:val="1"/>
-        </w:numPr>
-      </w:pPr>
-      <w:r>
-        <w:t>Contains the longitude coordinate of where the room is located</w:t>
-      </w:r>
+      <w:pPr>
+        <w:rPr>
+          <w:sz w:val="20"/>
+        </w:rPr>
+      </w:pPr>
     </w:p>
     <w:sectPr>
       <w:pgSz w:w="12240" w:h="15840"/>

</xml_diff>